<commit_message>
mudança do nome do ficheiro "requesitos"
</commit_message>
<xml_diff>
--- a/Geral/Documento Geral dos requesitos do projeto.docx
+++ b/Geral/Documento Geral dos requesitos do projeto.docx
@@ -279,9 +279,6 @@
                   <w:alias w:val="Date"/>
                   <w:tag w:val="Date"/>
                   <w:id w:val="13406932"/>
-                  <w:placeholder>
-                    <w:docPart w:val="108BB9970A4F46838B0E2D8885B168D2"/>
-                  </w:placeholder>
                   <w:dataBinding w:prefixMappings="xmlns:ns0='http://schemas.microsoft.com/office/2006/coverPageProps'" w:xpath="/ns0:CoverPageProperties[1]/ns0:PublishDate[1]" w:storeItemID="{55AF091B-3C7A-41E3-B477-F2FDAA23CFDA}"/>
                   <w:date w:fullDate="2013-06-29T00:00:00Z">
                     <w:dateFormat w:val="M-d-yyyy"/>
@@ -3377,7 +3374,7 @@
           <v:rect id="rectole0000000000" o:spid="_x0000_i1025" style="width:440.6pt;height:139.3pt" o:ole="" o:preferrelative="t" stroked="f">
             <v:imagedata r:id="rId9" o:title=""/>
           </v:rect>
-          <o:OLEObject Type="Embed" ProgID="StaticMetafile" ShapeID="rectole0000000000" DrawAspect="Content" ObjectID="_1434202546" r:id="rId10"/>
+          <o:OLEObject Type="Embed" ProgID="StaticMetafile" ShapeID="rectole0000000000" DrawAspect="Content" ObjectID="_1434202723" r:id="rId10"/>
         </w:object>
       </w:r>
     </w:p>
@@ -3473,7 +3470,7 @@
           <v:rect id="rectole0000000001" o:spid="_x0000_i1026" style="width:97.85pt;height:46.95pt" o:ole="" o:preferrelative="t" stroked="f">
             <v:imagedata r:id="rId11" o:title=""/>
           </v:rect>
-          <o:OLEObject Type="Embed" ProgID="StaticMetafile" ShapeID="rectole0000000001" DrawAspect="Content" ObjectID="_1434202547" r:id="rId12"/>
+          <o:OLEObject Type="Embed" ProgID="StaticMetafile" ShapeID="rectole0000000001" DrawAspect="Content" ObjectID="_1434202724" r:id="rId12"/>
         </w:object>
       </w:r>
     </w:p>
@@ -3785,7 +3782,7 @@
             <o:lock v:ext="edit" aspectratio="f"/>
             <w10:wrap type="square"/>
           </v:shape>
-          <o:OLEObject Type="Embed" ProgID="StaticMetafile" ShapeID="_x0000_s1097" DrawAspect="Content" ObjectID="_1434202556" r:id="rId14"/>
+          <o:OLEObject Type="Embed" ProgID="StaticMetafile" ShapeID="_x0000_s1097" DrawAspect="Content" ObjectID="_1434202733" r:id="rId14"/>
         </w:pict>
       </w:r>
       <w:r>
@@ -4044,7 +4041,7 @@
           <v:rect id="rectole0000000003" o:spid="_x0000_i1027" style="width:69.65pt;height:51.65pt" o:ole="" o:preferrelative="t" stroked="f">
             <v:imagedata r:id="rId15" o:title=""/>
           </v:rect>
-          <o:OLEObject Type="Embed" ProgID="StaticMetafile" ShapeID="rectole0000000003" DrawAspect="Content" ObjectID="_1434202548" r:id="rId16"/>
+          <o:OLEObject Type="Embed" ProgID="StaticMetafile" ShapeID="rectole0000000003" DrawAspect="Content" ObjectID="_1434202725" r:id="rId16"/>
         </w:object>
       </w:r>
       <w:r>
@@ -4246,7 +4243,7 @@
           <v:rect id="rectole0000000004" o:spid="_x0000_i1028" style="width:119.75pt;height:47.75pt" o:ole="" o:preferrelative="t" stroked="f">
             <v:imagedata r:id="rId17" o:title=""/>
           </v:rect>
-          <o:OLEObject Type="Embed" ProgID="StaticMetafile" ShapeID="rectole0000000004" DrawAspect="Content" ObjectID="_1434202549" r:id="rId18"/>
+          <o:OLEObject Type="Embed" ProgID="StaticMetafile" ShapeID="rectole0000000004" DrawAspect="Content" ObjectID="_1434202726" r:id="rId18"/>
         </w:object>
       </w:r>
       <w:r>
@@ -4653,7 +4650,7 @@
           <v:rect id="rectole0000000005" o:spid="_x0000_i1029" style="width:121.3pt;height:62.6pt" o:ole="" o:preferrelative="t" stroked="f">
             <v:imagedata r:id="rId19" o:title=""/>
           </v:rect>
-          <o:OLEObject Type="Embed" ProgID="StaticMetafile" ShapeID="rectole0000000005" DrawAspect="Content" ObjectID="_1434202550" r:id="rId20"/>
+          <o:OLEObject Type="Embed" ProgID="StaticMetafile" ShapeID="rectole0000000005" DrawAspect="Content" ObjectID="_1434202727" r:id="rId20"/>
         </w:object>
       </w:r>
       <w:r>
@@ -4729,7 +4726,7 @@
             <o:lock v:ext="edit" aspectratio="f"/>
             <w10:wrap type="square"/>
           </v:shape>
-          <o:OLEObject Type="Embed" ProgID="PBrush" ShapeID="_x0000_s1098" DrawAspect="Content" ObjectID="_1434202557" r:id="rId22"/>
+          <o:OLEObject Type="Embed" ProgID="PBrush" ShapeID="_x0000_s1098" DrawAspect="Content" ObjectID="_1434202734" r:id="rId22"/>
         </w:pict>
       </w:r>
     </w:p>
@@ -4866,7 +4863,7 @@
             <o:lock v:ext="edit" aspectratio="f"/>
             <w10:wrap type="tight"/>
           </v:shape>
-          <o:OLEObject Type="Embed" ProgID="PBrush" ShapeID="_x0000_s1158" DrawAspect="Content" ObjectID="_1434202558" r:id="rId24"/>
+          <o:OLEObject Type="Embed" ProgID="PBrush" ShapeID="_x0000_s1158" DrawAspect="Content" ObjectID="_1434202735" r:id="rId24"/>
         </w:pict>
       </w:r>
     </w:p>
@@ -5042,7 +5039,7 @@
             <o:lock v:ext="edit" aspectratio="f"/>
             <w10:wrap type="tight"/>
           </v:shape>
-          <o:OLEObject Type="Embed" ProgID="PBrush" ShapeID="_x0000_s1159" DrawAspect="Content" ObjectID="_1434202559" r:id="rId26"/>
+          <o:OLEObject Type="Embed" ProgID="PBrush" ShapeID="_x0000_s1159" DrawAspect="Content" ObjectID="_1434202736" r:id="rId26"/>
         </w:pict>
       </w:r>
     </w:p>
@@ -5384,7 +5381,7 @@
             <o:lock v:ext="edit" aspectratio="f"/>
             <w10:wrap type="square"/>
           </v:shape>
-          <o:OLEObject Type="Embed" ProgID="PBrush" ShapeID="_x0000_s1099" DrawAspect="Content" ObjectID="_1434202560" r:id="rId28"/>
+          <o:OLEObject Type="Embed" ProgID="PBrush" ShapeID="_x0000_s1099" DrawAspect="Content" ObjectID="_1434202737" r:id="rId28"/>
         </w:pict>
       </w:r>
     </w:p>
@@ -5578,7 +5575,7 @@
             <o:lock v:ext="edit" aspectratio="f"/>
             <w10:wrap type="square"/>
           </v:shape>
-          <o:OLEObject Type="Embed" ProgID="StaticMetafile" ShapeID="_x0000_s1100" DrawAspect="Content" ObjectID="_1434202561" r:id="rId30"/>
+          <o:OLEObject Type="Embed" ProgID="StaticMetafile" ShapeID="_x0000_s1100" DrawAspect="Content" ObjectID="_1434202738" r:id="rId30"/>
         </w:pict>
       </w:r>
       <w:r>
@@ -5768,7 +5765,7 @@
                     <a:blip r:embed="rId31" cstate="print">
                       <a:extLst>
                         <a:ext uri="{28A0092B-C50C-407E-A947-70E740481C1C}">
-                          <a14:useLocalDpi xmlns:a14="http://schemas.microsoft.com/office/drawing/2010/main" xmlns:wps="http://schemas.microsoft.com/office/word/2010/wordprocessingShape" xmlns:wpi="http://schemas.microsoft.com/office/word/2010/wordprocessingInk" xmlns:wpg="http://schemas.microsoft.com/office/word/2010/wordprocessingGroup" xmlns:w15="http://schemas.microsoft.com/office/word/2012/wordml" xmlns:w14="http://schemas.microsoft.com/office/word/2010/wordml" xmlns:w="http://schemas.openxmlformats.org/wordprocessingml/2006/main" xmlns:w10="urn:schemas-microsoft-com:office:word" xmlns:wp14="http://schemas.microsoft.com/office/word/2010/wordprocessingDrawing" xmlns:v="urn:schemas-microsoft-com:vml" xmlns:o="urn:schemas-microsoft-com:office:office" xmlns:mc="http://schemas.openxmlformats.org/markup-compatibility/2006" xmlns:wpc="http://schemas.microsoft.com/office/word/2010/wordprocessingCanvas" xmlns="" val="0"/>
+                          <a14:useLocalDpi xmlns="" xmlns:wpc="http://schemas.microsoft.com/office/word/2010/wordprocessingCanvas" xmlns:mc="http://schemas.openxmlformats.org/markup-compatibility/2006" xmlns:o="urn:schemas-microsoft-com:office:office" xmlns:v="urn:schemas-microsoft-com:vml" xmlns:wp14="http://schemas.microsoft.com/office/word/2010/wordprocessingDrawing" xmlns:w10="urn:schemas-microsoft-com:office:word" xmlns:w="http://schemas.openxmlformats.org/wordprocessingml/2006/main" xmlns:w14="http://schemas.microsoft.com/office/word/2010/wordml" xmlns:w15="http://schemas.microsoft.com/office/word/2012/wordml" xmlns:wpg="http://schemas.microsoft.com/office/word/2010/wordprocessingGroup" xmlns:wpi="http://schemas.microsoft.com/office/word/2010/wordprocessingInk" xmlns:wps="http://schemas.microsoft.com/office/word/2010/wordprocessingShape" xmlns:a14="http://schemas.microsoft.com/office/drawing/2010/main" val="0"/>
                         </a:ext>
                       </a:extLst>
                     </a:blip>
@@ -6587,7 +6584,7 @@
                     <a:blip r:embed="rId32" cstate="print">
                       <a:extLst>
                         <a:ext uri="{28A0092B-C50C-407E-A947-70E740481C1C}">
-                          <a14:useLocalDpi xmlns:a14="http://schemas.microsoft.com/office/drawing/2010/main" xmlns:wps="http://schemas.microsoft.com/office/word/2010/wordprocessingShape" xmlns:wpi="http://schemas.microsoft.com/office/word/2010/wordprocessingInk" xmlns:wpg="http://schemas.microsoft.com/office/word/2010/wordprocessingGroup" xmlns:w15="http://schemas.microsoft.com/office/word/2012/wordml" xmlns:w14="http://schemas.microsoft.com/office/word/2010/wordml" xmlns:w="http://schemas.openxmlformats.org/wordprocessingml/2006/main" xmlns:w10="urn:schemas-microsoft-com:office:word" xmlns:wp14="http://schemas.microsoft.com/office/word/2010/wordprocessingDrawing" xmlns:v="urn:schemas-microsoft-com:vml" xmlns:o="urn:schemas-microsoft-com:office:office" xmlns:mc="http://schemas.openxmlformats.org/markup-compatibility/2006" xmlns:wpc="http://schemas.microsoft.com/office/word/2010/wordprocessingCanvas" xmlns="" val="0"/>
+                          <a14:useLocalDpi xmlns="" xmlns:wpc="http://schemas.microsoft.com/office/word/2010/wordprocessingCanvas" xmlns:mc="http://schemas.openxmlformats.org/markup-compatibility/2006" xmlns:o="urn:schemas-microsoft-com:office:office" xmlns:v="urn:schemas-microsoft-com:vml" xmlns:wp14="http://schemas.microsoft.com/office/word/2010/wordprocessingDrawing" xmlns:w10="urn:schemas-microsoft-com:office:word" xmlns:w="http://schemas.openxmlformats.org/wordprocessingml/2006/main" xmlns:w14="http://schemas.microsoft.com/office/word/2010/wordml" xmlns:w15="http://schemas.microsoft.com/office/word/2012/wordml" xmlns:wpg="http://schemas.microsoft.com/office/word/2010/wordprocessingGroup" xmlns:wpi="http://schemas.microsoft.com/office/word/2010/wordprocessingInk" xmlns:wps="http://schemas.microsoft.com/office/word/2010/wordprocessingShape" xmlns:a14="http://schemas.microsoft.com/office/drawing/2010/main" val="0"/>
                         </a:ext>
                       </a:extLst>
                     </a:blip>
@@ -6738,7 +6735,7 @@
             <o:lock v:ext="edit" aspectratio="f"/>
             <w10:wrap type="square"/>
           </v:shape>
-          <o:OLEObject Type="Embed" ProgID="StaticMetafile" ShapeID="_x0000_s1101" DrawAspect="Content" ObjectID="_1434202562" r:id="rId34"/>
+          <o:OLEObject Type="Embed" ProgID="StaticMetafile" ShapeID="_x0000_s1101" DrawAspect="Content" ObjectID="_1434202739" r:id="rId34"/>
         </w:pict>
       </w:r>
     </w:p>
@@ -7074,7 +7071,7 @@
             <o:lock v:ext="edit" aspectratio="f"/>
             <w10:wrap type="square"/>
           </v:shape>
-          <o:OLEObject Type="Embed" ProgID="StaticMetafile" ShapeID="_x0000_s1102" DrawAspect="Content" ObjectID="_1434202563" r:id="rId36"/>
+          <o:OLEObject Type="Embed" ProgID="StaticMetafile" ShapeID="_x0000_s1102" DrawAspect="Content" ObjectID="_1434202740" r:id="rId36"/>
         </w:pict>
       </w:r>
     </w:p>
@@ -7345,7 +7342,7 @@
             <o:lock v:ext="edit" aspectratio="f"/>
             <w10:wrap type="square"/>
           </v:shape>
-          <o:OLEObject Type="Embed" ProgID="StaticMetafile" ShapeID="_x0000_s1103" DrawAspect="Content" ObjectID="_1434202564" r:id="rId38"/>
+          <o:OLEObject Type="Embed" ProgID="StaticMetafile" ShapeID="_x0000_s1103" DrawAspect="Content" ObjectID="_1434202741" r:id="rId38"/>
         </w:pict>
       </w:r>
     </w:p>
@@ -7441,7 +7438,7 @@
                     <a:blip r:embed="rId39" cstate="print">
                       <a:extLst>
                         <a:ext uri="{28A0092B-C50C-407E-A947-70E740481C1C}">
-                          <a14:useLocalDpi xmlns:a14="http://schemas.microsoft.com/office/drawing/2010/main" xmlns:wps="http://schemas.microsoft.com/office/word/2010/wordprocessingShape" xmlns:wpi="http://schemas.microsoft.com/office/word/2010/wordprocessingInk" xmlns:wpg="http://schemas.microsoft.com/office/word/2010/wordprocessingGroup" xmlns:w15="http://schemas.microsoft.com/office/word/2012/wordml" xmlns:w14="http://schemas.microsoft.com/office/word/2010/wordml" xmlns:w="http://schemas.openxmlformats.org/wordprocessingml/2006/main" xmlns:w10="urn:schemas-microsoft-com:office:word" xmlns:wp14="http://schemas.microsoft.com/office/word/2010/wordprocessingDrawing" xmlns:v="urn:schemas-microsoft-com:vml" xmlns:o="urn:schemas-microsoft-com:office:office" xmlns:mc="http://schemas.openxmlformats.org/markup-compatibility/2006" xmlns:wpc="http://schemas.microsoft.com/office/word/2010/wordprocessingCanvas" xmlns="" val="0"/>
+                          <a14:useLocalDpi xmlns="" xmlns:wpc="http://schemas.microsoft.com/office/word/2010/wordprocessingCanvas" xmlns:mc="http://schemas.openxmlformats.org/markup-compatibility/2006" xmlns:o="urn:schemas-microsoft-com:office:office" xmlns:v="urn:schemas-microsoft-com:vml" xmlns:wp14="http://schemas.microsoft.com/office/word/2010/wordprocessingDrawing" xmlns:w10="urn:schemas-microsoft-com:office:word" xmlns:w="http://schemas.openxmlformats.org/wordprocessingml/2006/main" xmlns:w14="http://schemas.microsoft.com/office/word/2010/wordml" xmlns:w15="http://schemas.microsoft.com/office/word/2012/wordml" xmlns:wpg="http://schemas.microsoft.com/office/word/2010/wordprocessingGroup" xmlns:wpi="http://schemas.microsoft.com/office/word/2010/wordprocessingInk" xmlns:wps="http://schemas.microsoft.com/office/word/2010/wordprocessingShape" xmlns:a14="http://schemas.microsoft.com/office/drawing/2010/main" val="0"/>
                         </a:ext>
                       </a:extLst>
                     </a:blip>
@@ -7561,7 +7558,7 @@
                     <a:blip r:embed="rId40" cstate="print">
                       <a:extLst>
                         <a:ext uri="{28A0092B-C50C-407E-A947-70E740481C1C}">
-                          <a14:useLocalDpi xmlns:a14="http://schemas.microsoft.com/office/drawing/2010/main" xmlns:wps="http://schemas.microsoft.com/office/word/2010/wordprocessingShape" xmlns:wpi="http://schemas.microsoft.com/office/word/2010/wordprocessingInk" xmlns:wpg="http://schemas.microsoft.com/office/word/2010/wordprocessingGroup" xmlns:w15="http://schemas.microsoft.com/office/word/2012/wordml" xmlns:w14="http://schemas.microsoft.com/office/word/2010/wordml" xmlns:w="http://schemas.openxmlformats.org/wordprocessingml/2006/main" xmlns:w10="urn:schemas-microsoft-com:office:word" xmlns:wp14="http://schemas.microsoft.com/office/word/2010/wordprocessingDrawing" xmlns:v="urn:schemas-microsoft-com:vml" xmlns:o="urn:schemas-microsoft-com:office:office" xmlns:mc="http://schemas.openxmlformats.org/markup-compatibility/2006" xmlns:wpc="http://schemas.microsoft.com/office/word/2010/wordprocessingCanvas" xmlns="" val="0"/>
+                          <a14:useLocalDpi xmlns="" xmlns:wpc="http://schemas.microsoft.com/office/word/2010/wordprocessingCanvas" xmlns:mc="http://schemas.openxmlformats.org/markup-compatibility/2006" xmlns:o="urn:schemas-microsoft-com:office:office" xmlns:v="urn:schemas-microsoft-com:vml" xmlns:wp14="http://schemas.microsoft.com/office/word/2010/wordprocessingDrawing" xmlns:w10="urn:schemas-microsoft-com:office:word" xmlns:w="http://schemas.openxmlformats.org/wordprocessingml/2006/main" xmlns:w14="http://schemas.microsoft.com/office/word/2010/wordml" xmlns:w15="http://schemas.microsoft.com/office/word/2012/wordml" xmlns:wpg="http://schemas.microsoft.com/office/word/2010/wordprocessingGroup" xmlns:wpi="http://schemas.microsoft.com/office/word/2010/wordprocessingInk" xmlns:wps="http://schemas.microsoft.com/office/word/2010/wordprocessingShape" xmlns:a14="http://schemas.microsoft.com/office/drawing/2010/main" val="0"/>
                         </a:ext>
                       </a:extLst>
                     </a:blip>
@@ -7747,7 +7744,7 @@
             <o:lock v:ext="edit" aspectratio="f"/>
             <w10:wrap type="square"/>
           </v:shape>
-          <o:OLEObject Type="Embed" ProgID="StaticMetafile" ShapeID="_x0000_s1105" DrawAspect="Content" ObjectID="_1434202565" r:id="rId42"/>
+          <o:OLEObject Type="Embed" ProgID="StaticMetafile" ShapeID="_x0000_s1105" DrawAspect="Content" ObjectID="_1434202742" r:id="rId42"/>
         </w:pict>
       </w:r>
       <w:r>
@@ -7942,7 +7939,7 @@
           <v:rect id="rectole0000000015" o:spid="_x0000_i1030" style="width:274.7pt;height:265.3pt" o:ole="" o:preferrelative="t" stroked="f">
             <v:imagedata r:id="rId43" o:title=""/>
           </v:rect>
-          <o:OLEObject Type="Embed" ProgID="StaticMetafile" ShapeID="rectole0000000015" DrawAspect="Content" ObjectID="_1434202551" r:id="rId44"/>
+          <o:OLEObject Type="Embed" ProgID="StaticMetafile" ShapeID="rectole0000000015" DrawAspect="Content" ObjectID="_1434202728" r:id="rId44"/>
         </w:object>
       </w:r>
     </w:p>
@@ -8708,7 +8705,7 @@
           <v:rect id="rectole0000000016" o:spid="_x0000_i1031" style="width:220.7pt;height:257.5pt" o:ole="" o:preferrelative="t" stroked="f">
             <v:imagedata r:id="rId45" o:title=""/>
           </v:rect>
-          <o:OLEObject Type="Embed" ProgID="StaticMetafile" ShapeID="rectole0000000016" DrawAspect="Content" ObjectID="_1434202552" r:id="rId46"/>
+          <o:OLEObject Type="Embed" ProgID="StaticMetafile" ShapeID="rectole0000000016" DrawAspect="Content" ObjectID="_1434202729" r:id="rId46"/>
         </w:object>
       </w:r>
     </w:p>
@@ -8783,7 +8780,7 @@
           <v:rect id="rectole0000000017" o:spid="_x0000_i1032" style="width:205.85pt;height:71.2pt" o:ole="" o:preferrelative="t" stroked="f">
             <v:imagedata r:id="rId47" o:title=""/>
           </v:rect>
-          <o:OLEObject Type="Embed" ProgID="StaticMetafile" ShapeID="rectole0000000017" DrawAspect="Content" ObjectID="_1434202553" r:id="rId48"/>
+          <o:OLEObject Type="Embed" ProgID="StaticMetafile" ShapeID="rectole0000000017" DrawAspect="Content" ObjectID="_1434202730" r:id="rId48"/>
         </w:object>
       </w:r>
     </w:p>
@@ -8907,7 +8904,7 @@
           <v:rect id="rectole0000000018" o:spid="_x0000_i1033" style="width:3in;height:81.4pt" o:ole="" o:preferrelative="t" stroked="f">
             <v:imagedata r:id="rId49" o:title=""/>
           </v:rect>
-          <o:OLEObject Type="Embed" ProgID="StaticMetafile" ShapeID="rectole0000000018" DrawAspect="Content" ObjectID="_1434202554" r:id="rId50"/>
+          <o:OLEObject Type="Embed" ProgID="StaticMetafile" ShapeID="rectole0000000018" DrawAspect="Content" ObjectID="_1434202731" r:id="rId50"/>
         </w:object>
       </w:r>
     </w:p>
@@ -9006,7 +9003,7 @@
           <v:rect id="rectole0000000019" o:spid="_x0000_i1034" style="width:333.4pt;height:164.35pt" o:ole="" o:preferrelative="t" stroked="f">
             <v:imagedata r:id="rId51" o:title=""/>
           </v:rect>
-          <o:OLEObject Type="Embed" ProgID="StaticMetafile" ShapeID="rectole0000000019" DrawAspect="Content" ObjectID="_1434202555" r:id="rId52"/>
+          <o:OLEObject Type="Embed" ProgID="StaticMetafile" ShapeID="rectole0000000019" DrawAspect="Content" ObjectID="_1434202732" r:id="rId52"/>
         </w:object>
       </w:r>
     </w:p>
@@ -11182,7 +11179,7 @@
                     <a:blip r:embed="rId53" cstate="print">
                       <a:extLst>
                         <a:ext uri="{28A0092B-C50C-407E-A947-70E740481C1C}">
-                          <a14:useLocalDpi xmlns:a14="http://schemas.microsoft.com/office/drawing/2010/main" xmlns:wps="http://schemas.microsoft.com/office/word/2010/wordprocessingShape" xmlns:wpi="http://schemas.microsoft.com/office/word/2010/wordprocessingInk" xmlns:wpg="http://schemas.microsoft.com/office/word/2010/wordprocessingGroup" xmlns:w15="http://schemas.microsoft.com/office/word/2012/wordml" xmlns:w14="http://schemas.microsoft.com/office/word/2010/wordml" xmlns:w="http://schemas.openxmlformats.org/wordprocessingml/2006/main" xmlns:w10="urn:schemas-microsoft-com:office:word" xmlns:wp14="http://schemas.microsoft.com/office/word/2010/wordprocessingDrawing" xmlns:v="urn:schemas-microsoft-com:vml" xmlns:o="urn:schemas-microsoft-com:office:office" xmlns:mc="http://schemas.openxmlformats.org/markup-compatibility/2006" xmlns:wpc="http://schemas.microsoft.com/office/word/2010/wordprocessingCanvas" xmlns="" val="0"/>
+                          <a14:useLocalDpi xmlns="" xmlns:wpc="http://schemas.microsoft.com/office/word/2010/wordprocessingCanvas" xmlns:mc="http://schemas.openxmlformats.org/markup-compatibility/2006" xmlns:o="urn:schemas-microsoft-com:office:office" xmlns:v="urn:schemas-microsoft-com:vml" xmlns:wp14="http://schemas.microsoft.com/office/word/2010/wordprocessingDrawing" xmlns:w10="urn:schemas-microsoft-com:office:word" xmlns:w="http://schemas.openxmlformats.org/wordprocessingml/2006/main" xmlns:w14="http://schemas.microsoft.com/office/word/2010/wordml" xmlns:w15="http://schemas.microsoft.com/office/word/2012/wordml" xmlns:wpg="http://schemas.microsoft.com/office/word/2010/wordprocessingGroup" xmlns:wpi="http://schemas.microsoft.com/office/word/2010/wordprocessingInk" xmlns:wps="http://schemas.microsoft.com/office/word/2010/wordprocessingShape" xmlns:a14="http://schemas.microsoft.com/office/drawing/2010/main" val="0"/>
                         </a:ext>
                       </a:extLst>
                     </a:blip>
@@ -17071,7 +17068,7 @@
                     <a:blip r:embed="rId57" cstate="print">
                       <a:extLst>
                         <a:ext uri="{28A0092B-C50C-407E-A947-70E740481C1C}">
-                          <a14:useLocalDpi xmlns:a14="http://schemas.microsoft.com/office/drawing/2010/main" xmlns:wps="http://schemas.microsoft.com/office/word/2010/wordprocessingShape" xmlns:wpi="http://schemas.microsoft.com/office/word/2010/wordprocessingInk" xmlns:wpg="http://schemas.microsoft.com/office/word/2010/wordprocessingGroup" xmlns:w15="http://schemas.microsoft.com/office/word/2012/wordml" xmlns:w14="http://schemas.microsoft.com/office/word/2010/wordml" xmlns:w="http://schemas.openxmlformats.org/wordprocessingml/2006/main" xmlns:w10="urn:schemas-microsoft-com:office:word" xmlns:wp14="http://schemas.microsoft.com/office/word/2010/wordprocessingDrawing" xmlns:v="urn:schemas-microsoft-com:vml" xmlns:o="urn:schemas-microsoft-com:office:office" xmlns:mc="http://schemas.openxmlformats.org/markup-compatibility/2006" xmlns:wpc="http://schemas.microsoft.com/office/word/2010/wordprocessingCanvas" xmlns="" val="0"/>
+                          <a14:useLocalDpi xmlns="" xmlns:wpc="http://schemas.microsoft.com/office/word/2010/wordprocessingCanvas" xmlns:mc="http://schemas.openxmlformats.org/markup-compatibility/2006" xmlns:o="urn:schemas-microsoft-com:office:office" xmlns:v="urn:schemas-microsoft-com:vml" xmlns:wp14="http://schemas.microsoft.com/office/word/2010/wordprocessingDrawing" xmlns:w10="urn:schemas-microsoft-com:office:word" xmlns:w="http://schemas.openxmlformats.org/wordprocessingml/2006/main" xmlns:w14="http://schemas.microsoft.com/office/word/2010/wordml" xmlns:w15="http://schemas.microsoft.com/office/word/2012/wordml" xmlns:wpg="http://schemas.microsoft.com/office/word/2010/wordprocessingGroup" xmlns:wpi="http://schemas.microsoft.com/office/word/2010/wordprocessingInk" xmlns:wps="http://schemas.microsoft.com/office/word/2010/wordprocessingShape" xmlns:a14="http://schemas.microsoft.com/office/drawing/2010/main" val="0"/>
                         </a:ext>
                       </a:extLst>
                     </a:blip>
@@ -17188,7 +17185,7 @@
                     <a:blip r:embed="rId58" cstate="print">
                       <a:extLst>
                         <a:ext uri="{28A0092B-C50C-407E-A947-70E740481C1C}">
-                          <a14:useLocalDpi xmlns:a14="http://schemas.microsoft.com/office/drawing/2010/main" xmlns:wps="http://schemas.microsoft.com/office/word/2010/wordprocessingShape" xmlns:wpi="http://schemas.microsoft.com/office/word/2010/wordprocessingInk" xmlns:wpg="http://schemas.microsoft.com/office/word/2010/wordprocessingGroup" xmlns:w15="http://schemas.microsoft.com/office/word/2012/wordml" xmlns:w14="http://schemas.microsoft.com/office/word/2010/wordml" xmlns:w="http://schemas.openxmlformats.org/wordprocessingml/2006/main" xmlns:w10="urn:schemas-microsoft-com:office:word" xmlns:wp14="http://schemas.microsoft.com/office/word/2010/wordprocessingDrawing" xmlns:v="urn:schemas-microsoft-com:vml" xmlns:o="urn:schemas-microsoft-com:office:office" xmlns:mc="http://schemas.openxmlformats.org/markup-compatibility/2006" xmlns:wpc="http://schemas.microsoft.com/office/word/2010/wordprocessingCanvas" xmlns="" val="0"/>
+                          <a14:useLocalDpi xmlns="" xmlns:wpc="http://schemas.microsoft.com/office/word/2010/wordprocessingCanvas" xmlns:mc="http://schemas.openxmlformats.org/markup-compatibility/2006" xmlns:o="urn:schemas-microsoft-com:office:office" xmlns:v="urn:schemas-microsoft-com:vml" xmlns:wp14="http://schemas.microsoft.com/office/word/2010/wordprocessingDrawing" xmlns:w10="urn:schemas-microsoft-com:office:word" xmlns:w="http://schemas.openxmlformats.org/wordprocessingml/2006/main" xmlns:w14="http://schemas.microsoft.com/office/word/2010/wordml" xmlns:w15="http://schemas.microsoft.com/office/word/2012/wordml" xmlns:wpg="http://schemas.microsoft.com/office/word/2010/wordprocessingGroup" xmlns:wpi="http://schemas.microsoft.com/office/word/2010/wordprocessingInk" xmlns:wps="http://schemas.microsoft.com/office/word/2010/wordprocessingShape" xmlns:a14="http://schemas.microsoft.com/office/drawing/2010/main" val="0"/>
                         </a:ext>
                       </a:extLst>
                     </a:blip>
@@ -17544,7 +17541,7 @@
                     <a:blip r:embed="rId59" cstate="print">
                       <a:extLst>
                         <a:ext uri="{28A0092B-C50C-407E-A947-70E740481C1C}">
-                          <a14:useLocalDpi xmlns:a14="http://schemas.microsoft.com/office/drawing/2010/main" xmlns:wps="http://schemas.microsoft.com/office/word/2010/wordprocessingShape" xmlns:wpi="http://schemas.microsoft.com/office/word/2010/wordprocessingInk" xmlns:wpg="http://schemas.microsoft.com/office/word/2010/wordprocessingGroup" xmlns:w15="http://schemas.microsoft.com/office/word/2012/wordml" xmlns:w14="http://schemas.microsoft.com/office/word/2010/wordml" xmlns:w="http://schemas.openxmlformats.org/wordprocessingml/2006/main" xmlns:w10="urn:schemas-microsoft-com:office:word" xmlns:wp14="http://schemas.microsoft.com/office/word/2010/wordprocessingDrawing" xmlns:v="urn:schemas-microsoft-com:vml" xmlns:o="urn:schemas-microsoft-com:office:office" xmlns:mc="http://schemas.openxmlformats.org/markup-compatibility/2006" xmlns:wpc="http://schemas.microsoft.com/office/word/2010/wordprocessingCanvas" xmlns="" val="0"/>
+                          <a14:useLocalDpi xmlns="" xmlns:wpc="http://schemas.microsoft.com/office/word/2010/wordprocessingCanvas" xmlns:mc="http://schemas.openxmlformats.org/markup-compatibility/2006" xmlns:o="urn:schemas-microsoft-com:office:office" xmlns:v="urn:schemas-microsoft-com:vml" xmlns:wp14="http://schemas.microsoft.com/office/word/2010/wordprocessingDrawing" xmlns:w10="urn:schemas-microsoft-com:office:word" xmlns:w="http://schemas.openxmlformats.org/wordprocessingml/2006/main" xmlns:w14="http://schemas.microsoft.com/office/word/2010/wordml" xmlns:w15="http://schemas.microsoft.com/office/word/2012/wordml" xmlns:wpg="http://schemas.microsoft.com/office/word/2010/wordprocessingGroup" xmlns:wpi="http://schemas.microsoft.com/office/word/2010/wordprocessingInk" xmlns:wps="http://schemas.microsoft.com/office/word/2010/wordprocessingShape" xmlns:a14="http://schemas.microsoft.com/office/drawing/2010/main" val="0"/>
                         </a:ext>
                       </a:extLst>
                     </a:blip>
@@ -20506,6 +20503,24 @@
     </w:p>
     <w:p>
       <w:pPr>
+        <w:ind w:left="720"/>
+        <w:rPr>
+          <w:sz w:val="24"/>
+          <w:szCs w:val="24"/>
+          <w:lang w:val="pt-PT"/>
+        </w:rPr>
+      </w:pPr>
+      <w:r>
+        <w:rPr>
+          <w:sz w:val="24"/>
+          <w:szCs w:val="24"/>
+          <w:lang w:val="pt-PT"/>
+        </w:rPr>
+        <w:t>Fechado</w:t>
+      </w:r>
+    </w:p>
+    <w:p>
+      <w:pPr>
         <w:rPr>
           <w:sz w:val="24"/>
           <w:szCs w:val="24"/>
@@ -20601,7 +20616,7 @@
           <w:rPr>
             <w:noProof/>
           </w:rPr>
-          <w:t>1</w:t>
+          <w:t>35</w:t>
         </w:r>
         <w:r>
           <w:rPr>
@@ -22026,37 +22041,6 @@
         </w:p>
       </w:docPartBody>
     </w:docPart>
-    <w:docPart>
-      <w:docPartPr>
-        <w:name w:val="8C8E40C37B514BCA9C0BEFC6B2E9DD99"/>
-        <w:category>
-          <w:name w:val="General"/>
-          <w:gallery w:val="placeholder"/>
-        </w:category>
-        <w:types>
-          <w:type w:val="bbPlcHdr"/>
-        </w:types>
-        <w:behaviors>
-          <w:behavior w:val="content"/>
-        </w:behaviors>
-        <w:guid w:val="{659AA7CD-FEA0-42D5-B444-C4AEC1D08997}"/>
-      </w:docPartPr>
-      <w:docPartBody>
-        <w:p>
-          <w:pPr>
-            <w:pStyle w:val="8C8E40C37B514BCA9C0BEFC6B2E9DD99"/>
-          </w:pPr>
-          <w:r>
-            <w:rPr>
-              <w:color w:val="4F81BD" w:themeColor="accent1"/>
-              <w:sz w:val="28"/>
-              <w:szCs w:val="28"/>
-            </w:rPr>
-            <w:t>[Author name]</w:t>
-          </w:r>
-        </w:p>
-      </w:docPartBody>
-    </w:docPart>
   </w:docParts>
 </w:glossaryDocument>
 </file>
@@ -22134,6 +22118,7 @@
   </w:compat>
   <w:rsids>
     <w:rsidRoot w:val="00DA6F0A"/>
+    <w:rsid w:val="005D5412"/>
     <w:rsid w:val="00C42876"/>
     <w:rsid w:val="00DA2D7B"/>
     <w:rsid w:val="00DA6F0A"/>
@@ -22686,7 +22671,7 @@
 </file>
 
 <file path=customXml/itemProps2.xml><?xml version="1.0" encoding="utf-8"?>
-<ds:datastoreItem xmlns:ds="http://schemas.openxmlformats.org/officeDocument/2006/customXml" ds:itemID="{CA5B9C1F-7EF4-43E6-9E99-F52FD07A4B74}">
+<ds:datastoreItem xmlns:ds="http://schemas.openxmlformats.org/officeDocument/2006/customXml" ds:itemID="{71D12496-1B19-425E-B7CE-A352A32BE9D2}">
   <ds:schemaRefs>
     <ds:schemaRef ds:uri="http://schemas.openxmlformats.org/officeDocument/2006/bibliography"/>
   </ds:schemaRefs>

</xml_diff>